<commit_message>
aggiunta pagina sugli accordi
</commit_message>
<xml_diff>
--- a/docs/Contenuti/3. Teoria accordi/1. Accordi.docx
+++ b/docs/Contenuti/3. Teoria accordi/1. Accordi.docx
@@ -22,36 +22,340 @@
     <w:p>
       <w:pPr>
         <w:rPr>
-          <w:sz w:val="24"/>
-          <w:szCs w:val="24"/>
+          <w:rFonts w:asciiTheme="majorHAnsi" w:hAnsiTheme="majorHAnsi"/>
+          <w:color w:val="444444"/>
+          <w:sz w:val="24"/>
+          <w:szCs w:val="24"/>
+          <w:shd w:val="clear" w:color="auto" w:fill="FFFFFF"/>
         </w:rPr>
       </w:pPr>
       <w:r>
         <w:rPr>
-          <w:sz w:val="24"/>
-          <w:szCs w:val="24"/>
-        </w:rPr>
-        <w:t>è necessario imparare a suonare insieme tutte le note di ogni accordo di tre, quattro o cinque suoni.</w:t>
+          <w:rFonts w:asciiTheme="majorHAnsi" w:hAnsiTheme="majorHAnsi"/>
+          <w:color w:val="444444"/>
+          <w:sz w:val="24"/>
+          <w:szCs w:val="24"/>
+          <w:shd w:val="clear" w:color="auto" w:fill="FFFFFF"/>
+        </w:rPr>
+        <w:t>N</w:t>
+      </w:r>
+      <w:r>
+        <w:rPr>
+          <w:rFonts w:asciiTheme="majorHAnsi" w:hAnsiTheme="majorHAnsi"/>
+          <w:color w:val="444444"/>
+          <w:sz w:val="24"/>
+          <w:szCs w:val="24"/>
+          <w:shd w:val="clear" w:color="auto" w:fill="FFFFFF"/>
+        </w:rPr>
+        <w:t xml:space="preserve">on tutti gli strumenti </w:t>
+      </w:r>
+      <w:r>
+        <w:rPr>
+          <w:rFonts w:asciiTheme="majorHAnsi" w:hAnsiTheme="majorHAnsi"/>
+          <w:color w:val="444444"/>
+          <w:sz w:val="24"/>
+          <w:szCs w:val="24"/>
+          <w:shd w:val="clear" w:color="auto" w:fill="FFFFFF"/>
+        </w:rPr>
+        <w:t xml:space="preserve">si suonano con </w:t>
+      </w:r>
+      <w:r>
+        <w:rPr>
+          <w:rFonts w:asciiTheme="majorHAnsi" w:hAnsiTheme="majorHAnsi"/>
+          <w:sz w:val="24"/>
+          <w:szCs w:val="24"/>
+          <w:shd w:val="clear" w:color="auto" w:fill="FFFFFF"/>
+        </w:rPr>
+        <w:t>gli </w:t>
+      </w:r>
+      <w:hyperlink r:id="rId5" w:tgtFrame="_self" w:history="1">
+        <w:r>
+          <w:rPr>
+            <w:rFonts w:asciiTheme="majorHAnsi" w:hAnsiTheme="majorHAnsi"/>
+            <w:sz w:val="24"/>
+            <w:szCs w:val="24"/>
+            <w:shd w:val="clear" w:color="auto" w:fill="FFFFFF"/>
+          </w:rPr>
+          <w:t>accordi</w:t>
+        </w:r>
+      </w:hyperlink>
+      <w:r>
+        <w:rPr>
+          <w:rFonts w:asciiTheme="majorHAnsi" w:hAnsiTheme="majorHAnsi"/>
+          <w:color w:val="444444"/>
+          <w:sz w:val="24"/>
+          <w:szCs w:val="24"/>
+          <w:shd w:val="clear" w:color="auto" w:fill="FFFFFF"/>
+        </w:rPr>
+        <w:t>, perché non tutti possono suonare più note contemporaneamente </w:t>
+      </w:r>
+      <w:r>
+        <w:rPr>
+          <w:rFonts w:asciiTheme="majorHAnsi" w:hAnsiTheme="majorHAnsi"/>
+          <w:color w:val="444444"/>
+          <w:sz w:val="24"/>
+          <w:szCs w:val="24"/>
+          <w:shd w:val="clear" w:color="auto" w:fill="FFFFFF"/>
+        </w:rPr>
+        <w:t>(es. batteria). Invece, il piano e la chitarra sono strumenti che possono essere suonati con gli accordi.</w:t>
+      </w:r>
+      <w:r>
+        <w:rPr>
+          <w:rFonts w:asciiTheme="majorHAnsi" w:hAnsiTheme="majorHAnsi"/>
+          <w:color w:val="444444"/>
+          <w:sz w:val="24"/>
+          <w:szCs w:val="24"/>
+          <w:shd w:val="clear" w:color="auto" w:fill="FFFFFF"/>
+        </w:rPr>
+        <w:t> A differenza della chitarra</w:t>
+      </w:r>
+      <w:r>
+        <w:rPr>
+          <w:rFonts w:asciiTheme="majorHAnsi" w:hAnsiTheme="majorHAnsi"/>
+          <w:color w:val="444444"/>
+          <w:sz w:val="24"/>
+          <w:szCs w:val="24"/>
+          <w:shd w:val="clear" w:color="auto" w:fill="FFFFFF"/>
+        </w:rPr>
+        <w:t xml:space="preserve"> però,</w:t>
+      </w:r>
+      <w:r>
+        <w:rPr>
+          <w:rFonts w:asciiTheme="majorHAnsi" w:hAnsiTheme="majorHAnsi"/>
+          <w:color w:val="444444"/>
+          <w:sz w:val="24"/>
+          <w:szCs w:val="24"/>
+          <w:shd w:val="clear" w:color="auto" w:fill="FFFFFF"/>
+        </w:rPr>
+        <w:t xml:space="preserve"> il pianoforte ha </w:t>
+      </w:r>
+      <w:r>
+        <w:rPr>
+          <w:rFonts w:asciiTheme="majorHAnsi" w:hAnsiTheme="majorHAnsi"/>
+          <w:color w:val="444444"/>
+          <w:sz w:val="24"/>
+          <w:szCs w:val="24"/>
+          <w:shd w:val="clear" w:color="auto" w:fill="FFFFFF"/>
+        </w:rPr>
+        <w:t>una maggiore libertà</w:t>
+      </w:r>
+      <w:r>
+        <w:rPr>
+          <w:rFonts w:asciiTheme="majorHAnsi" w:hAnsiTheme="majorHAnsi"/>
+          <w:color w:val="444444"/>
+          <w:sz w:val="24"/>
+          <w:szCs w:val="24"/>
+          <w:shd w:val="clear" w:color="auto" w:fill="FFFFFF"/>
+        </w:rPr>
+        <w:t xml:space="preserve">. </w:t>
+      </w:r>
+      <w:r>
+        <w:rPr>
+          <w:rFonts w:asciiTheme="majorHAnsi" w:hAnsiTheme="majorHAnsi"/>
+          <w:color w:val="444444"/>
+          <w:sz w:val="24"/>
+          <w:szCs w:val="24"/>
+          <w:shd w:val="clear" w:color="auto" w:fill="FFFFFF"/>
+        </w:rPr>
+        <w:t>Nel pianoforte possiamo  anche</w:t>
+      </w:r>
+      <w:r>
+        <w:rPr>
+          <w:rFonts w:asciiTheme="majorHAnsi" w:hAnsiTheme="majorHAnsi"/>
+          <w:color w:val="444444"/>
+          <w:sz w:val="24"/>
+          <w:szCs w:val="24"/>
+          <w:shd w:val="clear" w:color="auto" w:fill="FFFFFF"/>
+        </w:rPr>
+        <w:t xml:space="preserve"> </w:t>
+      </w:r>
+      <w:bookmarkStart w:id="0" w:name="_GoBack"/>
+      <w:bookmarkEnd w:id="0"/>
+      <w:r>
+        <w:rPr>
+          <w:rFonts w:asciiTheme="majorHAnsi" w:hAnsiTheme="majorHAnsi"/>
+          <w:color w:val="444444"/>
+          <w:sz w:val="24"/>
+          <w:szCs w:val="24"/>
+          <w:shd w:val="clear" w:color="auto" w:fill="FFFFFF"/>
+        </w:rPr>
+        <w:t>eseguire gli </w:t>
+      </w:r>
+      <w:r>
+        <w:rPr>
+          <w:rFonts w:asciiTheme="majorHAnsi" w:hAnsiTheme="majorHAnsi"/>
+          <w:b/>
+          <w:bCs/>
+          <w:color w:val="444444"/>
+          <w:sz w:val="24"/>
+          <w:szCs w:val="24"/>
+          <w:shd w:val="clear" w:color="auto" w:fill="FFFFFF"/>
+        </w:rPr>
+        <w:t>accordi</w:t>
+      </w:r>
+      <w:r>
+        <w:rPr>
+          <w:rFonts w:asciiTheme="majorHAnsi" w:hAnsiTheme="majorHAnsi"/>
+          <w:color w:val="444444"/>
+          <w:sz w:val="24"/>
+          <w:szCs w:val="24"/>
+          <w:shd w:val="clear" w:color="auto" w:fill="FFFFFF"/>
+        </w:rPr>
+        <w:t>  con la </w:t>
+      </w:r>
+      <w:r>
+        <w:rPr>
+          <w:rFonts w:asciiTheme="majorHAnsi" w:hAnsiTheme="majorHAnsi"/>
+          <w:b/>
+          <w:bCs/>
+          <w:color w:val="444444"/>
+          <w:sz w:val="24"/>
+          <w:szCs w:val="24"/>
+          <w:shd w:val="clear" w:color="auto" w:fill="FFFFFF"/>
+        </w:rPr>
+        <w:t>mano sinistra</w:t>
+      </w:r>
+      <w:r>
+        <w:rPr>
+          <w:rFonts w:asciiTheme="majorHAnsi" w:hAnsiTheme="majorHAnsi"/>
+          <w:b/>
+          <w:bCs/>
+          <w:color w:val="444444"/>
+          <w:sz w:val="24"/>
+          <w:szCs w:val="24"/>
+          <w:shd w:val="clear" w:color="auto" w:fill="FFFFFF"/>
+        </w:rPr>
+        <w:t xml:space="preserve"> </w:t>
+      </w:r>
+      <w:r>
+        <w:rPr>
+          <w:rFonts w:asciiTheme="majorHAnsi" w:hAnsiTheme="majorHAnsi"/>
+          <w:bCs/>
+          <w:color w:val="444444"/>
+          <w:sz w:val="24"/>
+          <w:szCs w:val="24"/>
+          <w:shd w:val="clear" w:color="auto" w:fill="FFFFFF"/>
+        </w:rPr>
+        <w:t>come accompagnamento della</w:t>
+      </w:r>
+      <w:r>
+        <w:rPr>
+          <w:rFonts w:asciiTheme="majorHAnsi" w:hAnsiTheme="majorHAnsi"/>
+          <w:b/>
+          <w:bCs/>
+          <w:color w:val="444444"/>
+          <w:sz w:val="24"/>
+          <w:szCs w:val="24"/>
+          <w:shd w:val="clear" w:color="auto" w:fill="FFFFFF"/>
+        </w:rPr>
+        <w:t xml:space="preserve"> mano </w:t>
+      </w:r>
+      <w:r>
+        <w:rPr>
+          <w:rFonts w:asciiTheme="majorHAnsi" w:hAnsiTheme="majorHAnsi"/>
+          <w:b/>
+          <w:bCs/>
+          <w:color w:val="444444"/>
+          <w:sz w:val="24"/>
+          <w:szCs w:val="24"/>
+          <w:shd w:val="clear" w:color="auto" w:fill="FFFFFF"/>
+        </w:rPr>
+        <w:t>destra</w:t>
+      </w:r>
+      <w:r>
+        <w:rPr>
+          <w:rFonts w:asciiTheme="majorHAnsi" w:hAnsiTheme="majorHAnsi"/>
+          <w:bCs/>
+          <w:color w:val="444444"/>
+          <w:sz w:val="24"/>
+          <w:szCs w:val="24"/>
+          <w:shd w:val="clear" w:color="auto" w:fill="FFFFFF"/>
+        </w:rPr>
+        <w:t xml:space="preserve"> che intanto esegue la</w:t>
+      </w:r>
+      <w:r>
+        <w:rPr>
+          <w:rFonts w:asciiTheme="majorHAnsi" w:hAnsiTheme="majorHAnsi"/>
+          <w:b/>
+          <w:bCs/>
+          <w:color w:val="444444"/>
+          <w:sz w:val="24"/>
+          <w:szCs w:val="24"/>
+          <w:shd w:val="clear" w:color="auto" w:fill="FFFFFF"/>
+        </w:rPr>
+        <w:t xml:space="preserve"> melodia.</w:t>
+      </w:r>
+      <w:r>
+        <w:rPr>
+          <w:rFonts w:asciiTheme="majorHAnsi" w:hAnsiTheme="majorHAnsi"/>
+          <w:b/>
+          <w:bCs/>
+          <w:color w:val="444444"/>
+          <w:sz w:val="24"/>
+          <w:szCs w:val="24"/>
+          <w:shd w:val="clear" w:color="auto" w:fill="FFFFFF"/>
+        </w:rPr>
+        <w:t> </w:t>
       </w:r>
     </w:p>
     <w:p>
       <w:pPr>
         <w:rPr>
+          <w:rFonts w:asciiTheme="majorHAnsi" w:hAnsiTheme="majorHAnsi"/>
+          <w:color w:val="444444"/>
+          <w:sz w:val="24"/>
+          <w:szCs w:val="24"/>
+          <w:shd w:val="clear" w:color="auto" w:fill="FFFFFF"/>
+        </w:rPr>
+      </w:pPr>
+      <w:r>
+        <w:rPr>
+          <w:rFonts w:asciiTheme="majorHAnsi" w:hAnsiTheme="majorHAnsi"/>
+          <w:color w:val="444444"/>
+          <w:sz w:val="24"/>
+          <w:szCs w:val="24"/>
+          <w:shd w:val="clear" w:color="auto" w:fill="FFFFFF"/>
+        </w:rPr>
+        <w:t xml:space="preserve"> </w:t>
+      </w:r>
+      <w:r>
+        <w:rPr>
+          <w:rFonts w:asciiTheme="majorHAnsi" w:hAnsiTheme="majorHAnsi"/>
+          <w:color w:val="444444"/>
+          <w:sz w:val="24"/>
+          <w:szCs w:val="24"/>
+          <w:shd w:val="clear" w:color="auto" w:fill="FFFFFF"/>
+        </w:rPr>
+        <w:t xml:space="preserve">È </w:t>
+      </w:r>
+      <w:r>
+        <w:rPr>
+          <w:rFonts w:asciiTheme="majorHAnsi" w:hAnsiTheme="majorHAnsi"/>
+          <w:sz w:val="24"/>
+          <w:szCs w:val="24"/>
+        </w:rPr>
+        <w:t>necessario imparare a suonare insieme tutte le note di ogni accordo di tre, quattro o cinque suoni.</w:t>
+      </w:r>
+    </w:p>
+    <w:p>
+      <w:pPr>
+        <w:rPr>
+          <w:rFonts w:asciiTheme="majorHAnsi" w:hAnsiTheme="majorHAnsi"/>
+          <w:color w:val="444444"/>
+          <w:sz w:val="24"/>
+          <w:szCs w:val="24"/>
+          <w:shd w:val="clear" w:color="auto" w:fill="FFFFFF"/>
+        </w:rPr>
+      </w:pPr>
+    </w:p>
+    <w:p>
+      <w:pPr>
+        <w:rPr>
           <w:i/>
           <w:sz w:val="24"/>
           <w:szCs w:val="24"/>
         </w:rPr>
       </w:pPr>
-      <w:r>
-        <w:rPr>
-          <w:i/>
-          <w:sz w:val="24"/>
-          <w:szCs w:val="24"/>
-        </w:rPr>
-        <w:t>elenco accordi e grafici e video fatti</w:t>
-      </w:r>
-      <w:bookmarkStart w:id="0" w:name="_GoBack"/>
-      <w:bookmarkEnd w:id="0"/>
     </w:p>
     <w:sectPr>
       <w:pgSz w:w="11906" w:h="16838"/>
@@ -1268,6 +1572,18 @@
       <w:outlineLvl w:val="9"/>
     </w:pPr>
   </w:style>
+  <w:style w:type="character" w:styleId="Collegamentoipertestuale">
+    <w:name w:val="Hyperlink"/>
+    <w:basedOn w:val="Carpredefinitoparagrafo"/>
+    <w:uiPriority w:val="99"/>
+    <w:semiHidden/>
+    <w:unhideWhenUsed/>
+    <w:rsid w:val="0096668C"/>
+    <w:rPr>
+      <w:color w:val="0000FF"/>
+      <w:u w:val="single"/>
+    </w:rPr>
+  </w:style>
 </w:styles>
 </file>
 

</xml_diff>